<commit_message>
Subo justificaciones y taller arreglos 1v
</commit_message>
<xml_diff>
--- a/Actividades/Taller01004 y Taller01005/Fundamentación del esquema lógico.docx
+++ b/Actividades/Taller01004 y Taller01005/Fundamentación del esquema lógico.docx
@@ -219,7 +219,7 @@
               </wp:anchor>
             </w:drawing>
           </mc:Choice>
-          <mc:Fallback xmlns:w16se="http://schemas.microsoft.com/office/word/2015/wordml/symex" xmlns:w16cid="http://schemas.microsoft.com/office/word/2016/wordml/cid" xmlns:w15="http://schemas.microsoft.com/office/word/2012/wordml" xmlns:am3d="http://schemas.microsoft.com/office/drawing/2017/model3d" xmlns:aink="http://schemas.microsoft.com/office/drawing/2016/ink" xmlns:cx8="http://schemas.microsoft.com/office/drawing/2016/5/14/chartex" xmlns:cx7="http://schemas.microsoft.com/office/drawing/2016/5/13/chartex" xmlns:cx6="http://schemas.microsoft.com/office/drawing/2016/5/12/chartex" xmlns:cx5="http://schemas.microsoft.com/office/drawing/2016/5/11/chartex" xmlns:cx4="http://schemas.microsoft.com/office/drawing/2016/5/10/chartex" xmlns:cx3="http://schemas.microsoft.com/office/drawing/2016/5/9/chartex" xmlns:cx2="http://schemas.microsoft.com/office/drawing/2015/10/21/chartex" xmlns:cx1="http://schemas.microsoft.com/office/drawing/2015/9/8/chartex" xmlns:cx="http://schemas.microsoft.com/office/drawing/2014/chartex">
+          <mc:Fallback xmlns:cx="http://schemas.microsoft.com/office/drawing/2014/chartex" xmlns:cx1="http://schemas.microsoft.com/office/drawing/2015/9/8/chartex" xmlns:cx2="http://schemas.microsoft.com/office/drawing/2015/10/21/chartex" xmlns:cx3="http://schemas.microsoft.com/office/drawing/2016/5/9/chartex" xmlns:cx4="http://schemas.microsoft.com/office/drawing/2016/5/10/chartex" xmlns:cx5="http://schemas.microsoft.com/office/drawing/2016/5/11/chartex" xmlns:cx6="http://schemas.microsoft.com/office/drawing/2016/5/12/chartex" xmlns:cx7="http://schemas.microsoft.com/office/drawing/2016/5/13/chartex" xmlns:cx8="http://schemas.microsoft.com/office/drawing/2016/5/14/chartex" xmlns:aink="http://schemas.microsoft.com/office/drawing/2016/ink" xmlns:am3d="http://schemas.microsoft.com/office/drawing/2017/model3d" xmlns:w15="http://schemas.microsoft.com/office/word/2012/wordml" xmlns:w16cid="http://schemas.microsoft.com/office/word/2016/wordml/cid" xmlns:w16se="http://schemas.microsoft.com/office/word/2015/wordml/symex">
             <w:pict>
               <v:line w14:anchorId="577DACD4" id="Conector recto 2" o:spid="_x0000_s1026" style="position:absolute;z-index:251660288;visibility:visible;mso-wrap-style:square;mso-wrap-distance-left:9pt;mso-wrap-distance-top:0;mso-wrap-distance-right:9pt;mso-wrap-distance-bottom:0;mso-position-horizontal:right;mso-position-horizontal-relative:margin;mso-position-vertical:absolute;mso-position-vertical-relative:text" from="479.05pt,29.75pt" to="1009.3pt,29.75pt" o:gfxdata="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" strokecolor="#4579b8 [3044]">
                 <w10:wrap anchorx="margin"/>
@@ -324,8 +324,9 @@
           <w:rFonts w:ascii="Times New Roman" w:hAnsi="Times New Roman" w:cs="Times New Roman"/>
           <w:szCs w:val="24"/>
         </w:rPr>
-        <w:t xml:space="preserve"> Seguido del </w:t>
-      </w:r>
+        <w:t xml:space="preserve">Seguido del </w:t>
+      </w:r>
+      <w:proofErr w:type="spellStart"/>
       <w:r>
         <w:rPr>
           <w:rFonts w:ascii="Times New Roman" w:hAnsi="Times New Roman" w:cs="Times New Roman"/>
@@ -333,6 +334,7 @@
         </w:rPr>
         <w:t>Router</w:t>
       </w:r>
+      <w:proofErr w:type="spellEnd"/>
       <w:r>
         <w:rPr>
           <w:rFonts w:ascii="Times New Roman" w:hAnsi="Times New Roman" w:cs="Times New Roman"/>
@@ -508,8 +510,25 @@
           <w:rFonts w:ascii="Times New Roman" w:hAnsi="Times New Roman" w:cs="Times New Roman"/>
           <w:szCs w:val="24"/>
         </w:rPr>
-        <w:t xml:space="preserve">Al switch principal se conecta el </w:t>
-      </w:r>
+        <w:t xml:space="preserve">Al </w:t>
+      </w:r>
+      <w:proofErr w:type="spellStart"/>
+      <w:r>
+        <w:rPr>
+          <w:rFonts w:ascii="Times New Roman" w:hAnsi="Times New Roman" w:cs="Times New Roman"/>
+          <w:szCs w:val="24"/>
+        </w:rPr>
+        <w:t>switch</w:t>
+      </w:r>
+      <w:proofErr w:type="spellEnd"/>
+      <w:r>
+        <w:rPr>
+          <w:rFonts w:ascii="Times New Roman" w:hAnsi="Times New Roman" w:cs="Times New Roman"/>
+          <w:szCs w:val="24"/>
+        </w:rPr>
+        <w:t xml:space="preserve"> principal se conecta el </w:t>
+      </w:r>
+      <w:proofErr w:type="spellStart"/>
       <w:r>
         <w:rPr>
           <w:rFonts w:ascii="Times New Roman" w:hAnsi="Times New Roman" w:cs="Times New Roman"/>
@@ -517,12 +536,117 @@
         </w:rPr>
         <w:t>Router</w:t>
       </w:r>
-      <w:r>
-        <w:rPr>
-          <w:rFonts w:ascii="Times New Roman" w:hAnsi="Times New Roman" w:cs="Times New Roman"/>
-          <w:szCs w:val="24"/>
-        </w:rPr>
-        <w:t xml:space="preserve"> de los administradores y el directorio, el mismo está conectado a un switch al cual se conectan todas las terminales de los administradores, el director y los Access point. Este </w:t>
+      <w:proofErr w:type="spellEnd"/>
+      <w:r>
+        <w:rPr>
+          <w:rFonts w:ascii="Times New Roman" w:hAnsi="Times New Roman" w:cs="Times New Roman"/>
+          <w:szCs w:val="24"/>
+        </w:rPr>
+        <w:t xml:space="preserve"> de los administradores y el director</w:t>
+      </w:r>
+      <w:r>
+        <w:rPr>
+          <w:rFonts w:ascii="Times New Roman" w:hAnsi="Times New Roman" w:cs="Times New Roman"/>
+          <w:szCs w:val="24"/>
+        </w:rPr>
+        <w:t>io, el mismo está conectado a dos</w:t>
+      </w:r>
+      <w:r>
+        <w:rPr>
+          <w:rFonts w:ascii="Times New Roman" w:hAnsi="Times New Roman" w:cs="Times New Roman"/>
+          <w:szCs w:val="24"/>
+        </w:rPr>
+        <w:t xml:space="preserve"> </w:t>
+      </w:r>
+      <w:proofErr w:type="spellStart"/>
+      <w:r>
+        <w:rPr>
+          <w:rFonts w:ascii="Times New Roman" w:hAnsi="Times New Roman" w:cs="Times New Roman"/>
+          <w:szCs w:val="24"/>
+        </w:rPr>
+        <w:t>switch</w:t>
+      </w:r>
+      <w:r>
+        <w:rPr>
+          <w:rFonts w:ascii="Times New Roman" w:hAnsi="Times New Roman" w:cs="Times New Roman"/>
+          <w:szCs w:val="24"/>
+        </w:rPr>
+        <w:t>s</w:t>
+      </w:r>
+      <w:proofErr w:type="spellEnd"/>
+      <w:r>
+        <w:rPr>
+          <w:rFonts w:ascii="Times New Roman" w:hAnsi="Times New Roman" w:cs="Times New Roman"/>
+          <w:szCs w:val="24"/>
+        </w:rPr>
+        <w:t xml:space="preserve">, a uno </w:t>
+      </w:r>
+      <w:r>
+        <w:rPr>
+          <w:rFonts w:ascii="Times New Roman" w:hAnsi="Times New Roman" w:cs="Times New Roman"/>
+          <w:szCs w:val="24"/>
+        </w:rPr>
+        <w:t>se conectan todas las terminales de los administradores</w:t>
+      </w:r>
+      <w:r>
+        <w:rPr>
+          <w:rFonts w:ascii="Times New Roman" w:hAnsi="Times New Roman" w:cs="Times New Roman"/>
+          <w:szCs w:val="24"/>
+        </w:rPr>
+        <w:t xml:space="preserve"> y su </w:t>
+      </w:r>
+      <w:proofErr w:type="spellStart"/>
+      <w:r>
+        <w:rPr>
+          <w:rFonts w:ascii="Times New Roman" w:hAnsi="Times New Roman" w:cs="Times New Roman"/>
+          <w:szCs w:val="24"/>
+        </w:rPr>
+        <w:t>Acces</w:t>
+      </w:r>
+      <w:proofErr w:type="spellEnd"/>
+      <w:r>
+        <w:rPr>
+          <w:rFonts w:ascii="Times New Roman" w:hAnsi="Times New Roman" w:cs="Times New Roman"/>
+          <w:szCs w:val="24"/>
+        </w:rPr>
+        <w:t xml:space="preserve"> Point</w:t>
+      </w:r>
+      <w:r>
+        <w:rPr>
+          <w:rFonts w:ascii="Times New Roman" w:hAnsi="Times New Roman" w:cs="Times New Roman"/>
+          <w:szCs w:val="24"/>
+        </w:rPr>
+        <w:t>,</w:t>
+      </w:r>
+      <w:r>
+        <w:rPr>
+          <w:rFonts w:ascii="Times New Roman" w:hAnsi="Times New Roman" w:cs="Times New Roman"/>
+          <w:szCs w:val="24"/>
+        </w:rPr>
+        <w:t xml:space="preserve"> debido a que son una gran cantidad y el </w:t>
+      </w:r>
+      <w:proofErr w:type="spellStart"/>
+      <w:r>
+        <w:rPr>
+          <w:rFonts w:ascii="Times New Roman" w:hAnsi="Times New Roman" w:cs="Times New Roman"/>
+          <w:szCs w:val="24"/>
+        </w:rPr>
+        <w:t>switch</w:t>
+      </w:r>
+      <w:proofErr w:type="spellEnd"/>
+      <w:r>
+        <w:rPr>
+          <w:rFonts w:ascii="Times New Roman" w:hAnsi="Times New Roman" w:cs="Times New Roman"/>
+          <w:szCs w:val="24"/>
+        </w:rPr>
+        <w:t xml:space="preserve"> queda lleno solo con ellas, y al otro se conecta la terminal del director y su</w:t>
+      </w:r>
+      <w:r>
+        <w:rPr>
+          <w:rFonts w:ascii="Times New Roman" w:hAnsi="Times New Roman" w:cs="Times New Roman"/>
+          <w:szCs w:val="24"/>
+        </w:rPr>
+        <w:t xml:space="preserve"> Access point. Este </w:t>
       </w:r>
       <w:r>
         <w:rPr>
@@ -549,7 +673,37 @@
           <w:rFonts w:ascii="Times New Roman" w:hAnsi="Times New Roman" w:cs="Times New Roman"/>
           <w:szCs w:val="24"/>
         </w:rPr>
-        <w:t xml:space="preserve"> a las terminales y a los Access point de las dos salas</w:t>
+        <w:t xml:space="preserve"> a </w:t>
+      </w:r>
+      <w:r>
+        <w:rPr>
+          <w:rFonts w:ascii="Times New Roman" w:hAnsi="Times New Roman" w:cs="Times New Roman"/>
+          <w:szCs w:val="24"/>
+        </w:rPr>
+        <w:t xml:space="preserve">los </w:t>
+      </w:r>
+      <w:proofErr w:type="spellStart"/>
+      <w:r>
+        <w:rPr>
+          <w:rFonts w:ascii="Times New Roman" w:hAnsi="Times New Roman" w:cs="Times New Roman"/>
+          <w:szCs w:val="24"/>
+        </w:rPr>
+        <w:t>switchs</w:t>
+      </w:r>
+      <w:proofErr w:type="spellEnd"/>
+      <w:r>
+        <w:rPr>
+          <w:rFonts w:ascii="Times New Roman" w:hAnsi="Times New Roman" w:cs="Times New Roman"/>
+          <w:szCs w:val="24"/>
+        </w:rPr>
+        <w:t xml:space="preserve"> y estos a </w:t>
+      </w:r>
+      <w:r>
+        <w:rPr>
+          <w:rFonts w:ascii="Times New Roman" w:hAnsi="Times New Roman" w:cs="Times New Roman"/>
+          <w:szCs w:val="24"/>
+        </w:rPr>
+        <w:t>las terminales y a los Access point de las dos salas</w:t>
       </w:r>
       <w:r>
         <w:rPr>
@@ -571,7 +725,21 @@
           <w:rFonts w:ascii="Times New Roman" w:hAnsi="Times New Roman" w:cs="Times New Roman"/>
           <w:szCs w:val="24"/>
         </w:rPr>
-        <w:t xml:space="preserve">En el caso de la primera plana tenemos al </w:t>
+        <w:t>En el caso de la primera plan</w:t>
+      </w:r>
+      <w:r>
+        <w:rPr>
+          <w:rFonts w:ascii="Times New Roman" w:hAnsi="Times New Roman" w:cs="Times New Roman"/>
+          <w:szCs w:val="24"/>
+        </w:rPr>
+        <w:t>t</w:t>
+      </w:r>
+      <w:r>
+        <w:rPr>
+          <w:rFonts w:ascii="Times New Roman" w:hAnsi="Times New Roman" w:cs="Times New Roman"/>
+          <w:szCs w:val="24"/>
+        </w:rPr>
+        <w:t xml:space="preserve">a tenemos al </w:t>
       </w:r>
       <w:r>
         <w:rPr>
@@ -676,14 +844,7 @@
           <w:rFonts w:ascii="Times New Roman" w:hAnsi="Times New Roman" w:cs="Times New Roman"/>
           <w:szCs w:val="24"/>
         </w:rPr>
-        <w:t xml:space="preserve">Por </w:t>
-      </w:r>
-      <w:r>
-        <w:rPr>
-          <w:rFonts w:ascii="Times New Roman" w:hAnsi="Times New Roman" w:cs="Times New Roman"/>
-          <w:szCs w:val="24"/>
-        </w:rPr>
-        <w:t>último,</w:t>
+        <w:t>Luego,</w:t>
       </w:r>
       <w:r>
         <w:rPr>
@@ -704,7 +865,67 @@
           <w:rFonts w:ascii="Times New Roman" w:hAnsi="Times New Roman" w:cs="Times New Roman"/>
           <w:szCs w:val="24"/>
         </w:rPr>
-        <w:t xml:space="preserve"> de la recepción, el cual se conecta a un Access point y le provee conexión</w:t>
+        <w:t xml:space="preserve"> de la recepción, el cual se conecta </w:t>
+      </w:r>
+      <w:r>
+        <w:rPr>
+          <w:rFonts w:ascii="Times New Roman" w:hAnsi="Times New Roman" w:cs="Times New Roman"/>
+          <w:szCs w:val="24"/>
+        </w:rPr>
+        <w:t xml:space="preserve">directamente </w:t>
+      </w:r>
+      <w:r>
+        <w:rPr>
+          <w:rFonts w:ascii="Times New Roman" w:hAnsi="Times New Roman" w:cs="Times New Roman"/>
+          <w:szCs w:val="24"/>
+        </w:rPr>
+        <w:t>a</w:t>
+      </w:r>
+      <w:r>
+        <w:rPr>
+          <w:rFonts w:ascii="Times New Roman" w:hAnsi="Times New Roman" w:cs="Times New Roman"/>
+          <w:szCs w:val="24"/>
+        </w:rPr>
+        <w:t xml:space="preserve">l </w:t>
+      </w:r>
+      <w:proofErr w:type="spellStart"/>
+      <w:r>
+        <w:rPr>
+          <w:rFonts w:ascii="Times New Roman" w:hAnsi="Times New Roman" w:cs="Times New Roman"/>
+          <w:szCs w:val="24"/>
+        </w:rPr>
+        <w:t>switch</w:t>
+      </w:r>
+      <w:proofErr w:type="spellEnd"/>
+      <w:r>
+        <w:rPr>
+          <w:rFonts w:ascii="Times New Roman" w:hAnsi="Times New Roman" w:cs="Times New Roman"/>
+          <w:szCs w:val="24"/>
+        </w:rPr>
+        <w:t xml:space="preserve"> de la segunda planta y a un Access </w:t>
+      </w:r>
+      <w:proofErr w:type="spellStart"/>
+      <w:r>
+        <w:rPr>
+          <w:rFonts w:ascii="Times New Roman" w:hAnsi="Times New Roman" w:cs="Times New Roman"/>
+          <w:szCs w:val="24"/>
+        </w:rPr>
+        <w:t>point</w:t>
+      </w:r>
+      <w:proofErr w:type="spellEnd"/>
+      <w:r>
+        <w:rPr>
+          <w:rFonts w:ascii="Times New Roman" w:hAnsi="Times New Roman" w:cs="Times New Roman"/>
+          <w:szCs w:val="24"/>
+        </w:rPr>
+        <w:t xml:space="preserve"> con el cual le provee</w:t>
+      </w:r>
+      <w:r>
+        <w:rPr>
+          <w:rFonts w:ascii="Times New Roman" w:hAnsi="Times New Roman" w:cs="Times New Roman"/>
+          <w:szCs w:val="24"/>
+        </w:rPr>
+        <w:t xml:space="preserve"> conexión</w:t>
       </w:r>
       <w:r>
         <w:rPr>
@@ -754,6 +975,87 @@
         </w:rPr>
         <w:t>.</w:t>
       </w:r>
+    </w:p>
+    <w:p>
+      <w:pPr>
+        <w:rPr>
+          <w:rFonts w:ascii="Times New Roman" w:hAnsi="Times New Roman" w:cs="Times New Roman"/>
+          <w:szCs w:val="24"/>
+        </w:rPr>
+      </w:pPr>
+      <w:r>
+        <w:rPr>
+          <w:rFonts w:ascii="Times New Roman" w:hAnsi="Times New Roman" w:cs="Times New Roman"/>
+          <w:szCs w:val="24"/>
+        </w:rPr>
+        <w:t xml:space="preserve">Por último, se encuentra el </w:t>
+      </w:r>
+      <w:proofErr w:type="spellStart"/>
+      <w:r>
+        <w:rPr>
+          <w:rFonts w:ascii="Times New Roman" w:hAnsi="Times New Roman" w:cs="Times New Roman"/>
+          <w:szCs w:val="24"/>
+        </w:rPr>
+        <w:t>switch</w:t>
+      </w:r>
+      <w:proofErr w:type="spellEnd"/>
+      <w:r>
+        <w:rPr>
+          <w:rFonts w:ascii="Times New Roman" w:hAnsi="Times New Roman" w:cs="Times New Roman"/>
+          <w:szCs w:val="24"/>
+        </w:rPr>
+        <w:t xml:space="preserve"> de la recepción, el cual se encarga de brindarle conexión DHCP a la terminal de la sala de eventos, la cual está conectada a un proyector que se utilizara para futuras conferencias.</w:t>
+      </w:r>
+    </w:p>
+    <w:p>
+      <w:pPr>
+        <w:rPr>
+          <w:rFonts w:ascii="Times New Roman" w:hAnsi="Times New Roman" w:cs="Times New Roman"/>
+          <w:szCs w:val="24"/>
+        </w:rPr>
+      </w:pPr>
+    </w:p>
+    <w:p>
+      <w:pPr>
+        <w:rPr>
+          <w:rFonts w:ascii="Times New Roman" w:hAnsi="Times New Roman" w:cs="Times New Roman"/>
+          <w:szCs w:val="24"/>
+        </w:rPr>
+      </w:pPr>
+    </w:p>
+    <w:p>
+      <w:pPr>
+        <w:rPr>
+          <w:rFonts w:ascii="Times New Roman" w:hAnsi="Times New Roman" w:cs="Times New Roman"/>
+          <w:szCs w:val="24"/>
+        </w:rPr>
+      </w:pPr>
+    </w:p>
+    <w:p>
+      <w:pPr>
+        <w:rPr>
+          <w:rFonts w:ascii="Times New Roman" w:hAnsi="Times New Roman" w:cs="Times New Roman"/>
+          <w:szCs w:val="24"/>
+        </w:rPr>
+      </w:pPr>
+    </w:p>
+    <w:p>
+      <w:pPr>
+        <w:rPr>
+          <w:rFonts w:ascii="Times New Roman" w:hAnsi="Times New Roman" w:cs="Times New Roman"/>
+          <w:szCs w:val="24"/>
+        </w:rPr>
+      </w:pPr>
+    </w:p>
+    <w:p>
+      <w:pPr>
+        <w:rPr>
+          <w:rFonts w:ascii="Times New Roman" w:hAnsi="Times New Roman" w:cs="Times New Roman"/>
+          <w:szCs w:val="24"/>
+        </w:rPr>
+      </w:pPr>
+      <w:bookmarkStart w:id="0" w:name="_GoBack"/>
+      <w:bookmarkEnd w:id="0"/>
     </w:p>
     <w:p>
       <w:pPr>
@@ -773,6 +1075,7 @@
           <w:sz w:val="28"/>
           <w:szCs w:val="36"/>
         </w:rPr>
+        <w:lastRenderedPageBreak/>
         <w:t>Sucursales</w:t>
       </w:r>
     </w:p>
@@ -865,7 +1168,21 @@
           <w:rFonts w:ascii="Times New Roman" w:hAnsi="Times New Roman" w:cs="Times New Roman"/>
           <w:szCs w:val="24"/>
         </w:rPr>
-        <w:t>ntel, a dicho Router se conecta el único Access point de la oficina el cual les provee conexión inalámbrica a los operarios.</w:t>
+        <w:t>ntel, a dicho Router se conecta el único Access point de la oficina el cual les provee conexión inalámbrica a los operarios</w:t>
+      </w:r>
+      <w:r>
+        <w:rPr>
+          <w:rFonts w:ascii="Times New Roman" w:hAnsi="Times New Roman" w:cs="Times New Roman"/>
+          <w:szCs w:val="24"/>
+        </w:rPr>
+        <w:t xml:space="preserve"> de dentro</w:t>
+      </w:r>
+      <w:r>
+        <w:rPr>
+          <w:rFonts w:ascii="Times New Roman" w:hAnsi="Times New Roman" w:cs="Times New Roman"/>
+          <w:szCs w:val="24"/>
+        </w:rPr>
+        <w:t>.</w:t>
       </w:r>
     </w:p>
     <w:p>
@@ -951,8 +1268,6 @@
         </w:rPr>
         <w:t xml:space="preserve"> a través del último switch a los 6 Access point restantes del patio.</w:t>
       </w:r>
-      <w:bookmarkStart w:id="0" w:name="_GoBack"/>
-      <w:bookmarkEnd w:id="0"/>
     </w:p>
     <w:sectPr>
       <w:pgSz w:w="11906" w:h="16838"/>

</xml_diff>